<commit_message>
Update Simon Says and RPSLS games
</commit_message>
<xml_diff>
--- a/Pi Projects/4 Raspberry Simon Says Game .docx
+++ b/Pi Projects/4 Raspberry Simon Says Game .docx
@@ -7,8 +7,6 @@
         <w:pStyle w:val="SushiNormal"/>
         <w:ind w:left="-288"/>
       </w:pPr>
-      <w:bookmarkStart w:id="0" w:name="_GoBack"/>
-      <w:bookmarkEnd w:id="0"/>
       <w:r>
         <w:rPr>
           <w:rStyle w:val="SushiSectionNumber"/>
@@ -22,7 +20,23 @@
         <w:t>This project involves using th</w:t>
       </w:r>
       <w:r>
-        <w:t>e GPIO pins on the Raspberry and a PiDie Shield to create a “Simon Says” Game. The PiDie shield is available from 4tronix.co.uk and comprise a set of LED’</w:t>
+        <w:t xml:space="preserve">e GPIO pins on the Raspberry and a </w:t>
+      </w:r>
+      <w:proofErr w:type="spellStart"/>
+      <w:r>
+        <w:t>PiDie</w:t>
+      </w:r>
+      <w:proofErr w:type="spellEnd"/>
+      <w:r>
+        <w:t xml:space="preserve"> Shield to create a “Simon Says” Game. The </w:t>
+      </w:r>
+      <w:proofErr w:type="spellStart"/>
+      <w:r>
+        <w:t>PiDie</w:t>
+      </w:r>
+      <w:proofErr w:type="spellEnd"/>
+      <w:r>
+        <w:t xml:space="preserve"> shield is available from 4tronix.co.uk and comprise a set of LED’</w:t>
       </w:r>
       <w:r>
         <w:t>s and Switches mounted on a Shield.</w:t>
@@ -95,7 +109,18 @@
         <w:t xml:space="preserve"> </w:t>
       </w:r>
       <w:r>
-        <w:t>The PiDie can be attached directly to your Pi, whilst still making the Pins available.</w:t>
+        <w:t xml:space="preserve">The </w:t>
+      </w:r>
+      <w:proofErr w:type="spellStart"/>
+      <w:r>
+        <w:t>PiDie</w:t>
+      </w:r>
+      <w:proofErr w:type="spellEnd"/>
+      <w:r>
+        <w:t xml:space="preserve"> can be attached directly to your Pi, whilst </w:t>
+      </w:r>
+      <w:r>
+        <w:t>still making the Pins available (depending on model)</w:t>
       </w:r>
     </w:p>
     <w:p>
@@ -115,8 +140,8 @@
         </w:rPr>
         <w:drawing>
           <wp:inline distT="0" distB="0" distL="0" distR="0" wp14:anchorId="4D21D859" wp14:editId="63B74326">
-            <wp:extent cx="3981450" cy="2695575"/>
-            <wp:effectExtent l="0" t="0" r="0" b="9525"/>
+            <wp:extent cx="3448050" cy="2334445"/>
+            <wp:effectExtent l="0" t="0" r="0" b="8890"/>
             <wp:docPr id="37" name="Picture 37"/>
             <wp:cNvGraphicFramePr>
               <a:graphicFrameLocks xmlns:a="http://schemas.openxmlformats.org/drawingml/2006/main" noChangeAspect="1"/>
@@ -137,7 +162,7 @@
                   <pic:spPr>
                     <a:xfrm>
                       <a:off x="0" y="0"/>
-                      <a:ext cx="3981450" cy="2695575"/>
+                      <a:ext cx="3450031" cy="2335786"/>
                     </a:xfrm>
                     <a:prstGeom prst="rect">
                       <a:avLst/>
@@ -165,24 +190,67 @@
       <w:r>
         <w:t xml:space="preserve"> </w:t>
       </w:r>
-      <w:r>
-        <w:t>PiDie LEDs are on physical pins as follows:</w:t>
+      <w:proofErr w:type="spellStart"/>
+      <w:r>
+        <w:t>PiDie</w:t>
+      </w:r>
+      <w:proofErr w:type="spellEnd"/>
+      <w:r>
+        <w:t xml:space="preserve"> LEDs </w:t>
+      </w:r>
+      <w:r>
+        <w:t>and buttons need to be mapped. The latest GPIO library for Scratch 1.4 uses GPIO numbering, use the following table to wo</w:t>
+      </w:r>
+      <w:r>
+        <w:t>rk out how to address the LED’s</w:t>
       </w:r>
     </w:p>
     <w:p>
       <w:pPr>
         <w:pStyle w:val="SushiNormal"/>
       </w:pPr>
+      <w:r>
+        <w:t xml:space="preserve">    Led1: </w:t>
+      </w:r>
+      <w:proofErr w:type="gramStart"/>
+      <w:r>
+        <w:t>7  -</w:t>
+      </w:r>
+      <w:proofErr w:type="gramEnd"/>
+      <w:r>
+        <w:t xml:space="preserve"> GPIO - 4</w:t>
+      </w:r>
     </w:p>
     <w:p>
       <w:pPr>
         <w:pStyle w:val="SushiNormal"/>
-        <w:tabs>
-          <w:tab w:val="left" w:pos="2684"/>
-        </w:tabs>
-      </w:pPr>
-      <w:r>
-        <w:t xml:space="preserve">    Led1: 7</w:t>
+      </w:pPr>
+      <w:r>
+        <w:t xml:space="preserve">    Led2: 11 - GPIO - 17</w:t>
+      </w:r>
+    </w:p>
+    <w:p>
+      <w:pPr>
+        <w:pStyle w:val="SushiNormal"/>
+      </w:pPr>
+      <w:r>
+        <w:t xml:space="preserve">    Led3: 12 - GPIO - 18</w:t>
+      </w:r>
+    </w:p>
+    <w:p>
+      <w:pPr>
+        <w:pStyle w:val="SushiNormal"/>
+      </w:pPr>
+      <w:r>
+        <w:t xml:space="preserve">    Led4: 13 - GPIO - 21 for model </w:t>
+      </w:r>
+      <w:proofErr w:type="gramStart"/>
+      <w:r>
+        <w:t>A</w:t>
+      </w:r>
+      <w:proofErr w:type="gramEnd"/>
+      <w:r>
+        <w:t>, 27 for later models</w:t>
       </w:r>
       <w:r>
         <w:tab/>
@@ -193,7 +261,7 @@
         <w:pStyle w:val="SushiNormal"/>
       </w:pPr>
       <w:r>
-        <w:t xml:space="preserve">    Led2: 11</w:t>
+        <w:t xml:space="preserve">    Led5: 15 - GPIO - 22</w:t>
       </w:r>
     </w:p>
     <w:p>
@@ -201,7 +269,7 @@
         <w:pStyle w:val="SushiNormal"/>
       </w:pPr>
       <w:r>
-        <w:t xml:space="preserve">    Led3: 12</w:t>
+        <w:t xml:space="preserve">    Led6: 16 - GPIO - 23</w:t>
       </w:r>
     </w:p>
     <w:p>
@@ -209,7 +277,7 @@
         <w:pStyle w:val="SushiNormal"/>
       </w:pPr>
       <w:r>
-        <w:t xml:space="preserve">    Led4: 13</w:t>
+        <w:t xml:space="preserve">    Led7: 18 - GPIO - 24</w:t>
       </w:r>
     </w:p>
     <w:p>
@@ -217,7 +285,7 @@
         <w:pStyle w:val="SushiNormal"/>
       </w:pPr>
       <w:r>
-        <w:t xml:space="preserve">    Led5: 15</w:t>
+        <w:t xml:space="preserve">    Led8: 22 - GPIO - 25</w:t>
       </w:r>
     </w:p>
     <w:p>
@@ -225,23 +293,28 @@
         <w:pStyle w:val="SushiNormal"/>
       </w:pPr>
       <w:r>
-        <w:t xml:space="preserve">    Led6: 16</w:t>
+        <w:t xml:space="preserve">    Led9: </w:t>
+      </w:r>
+      <w:proofErr w:type="gramStart"/>
+      <w:r>
+        <w:t>8  -</w:t>
+      </w:r>
+      <w:proofErr w:type="gramEnd"/>
+      <w:r>
+        <w:t xml:space="preserve"> GPIO - 14</w:t>
       </w:r>
     </w:p>
     <w:p>
       <w:pPr>
         <w:pStyle w:val="SushiNormal"/>
       </w:pPr>
-      <w:r>
-        <w:t xml:space="preserve">    Led7: 18</w:t>
-      </w:r>
     </w:p>
     <w:p>
       <w:pPr>
         <w:pStyle w:val="SushiNormal"/>
       </w:pPr>
       <w:r>
-        <w:t xml:space="preserve">    Led8: 22</w:t>
+        <w:t>Buttons on physical pins as follows:</w:t>
       </w:r>
     </w:p>
     <w:p>
@@ -249,57 +322,39 @@
         <w:pStyle w:val="SushiNormal"/>
       </w:pPr>
       <w:r>
-        <w:t xml:space="preserve">    Led9: 8</w:t>
+        <w:t xml:space="preserve">    Red: 21    - GPIO - 9</w:t>
       </w:r>
     </w:p>
     <w:p>
       <w:pPr>
         <w:pStyle w:val="SushiNormal"/>
       </w:pPr>
+      <w:r>
+        <w:t xml:space="preserve">    Green: </w:t>
+      </w:r>
+      <w:proofErr w:type="gramStart"/>
+      <w:r>
+        <w:t>19  -</w:t>
+      </w:r>
+      <w:proofErr w:type="gramEnd"/>
+      <w:r>
+        <w:t xml:space="preserve"> GPIO - 10</w:t>
+      </w:r>
     </w:p>
     <w:p>
       <w:pPr>
         <w:pStyle w:val="SushiNormal"/>
       </w:pPr>
       <w:r>
-        <w:t>Buttons on physical pins as follows:</w:t>
+        <w:t xml:space="preserve">    Yellow: 24 - GPIO - 8</w:t>
       </w:r>
     </w:p>
     <w:p>
       <w:pPr>
         <w:pStyle w:val="SushiNormal"/>
       </w:pPr>
-    </w:p>
-    <w:p>
-      <w:pPr>
-        <w:pStyle w:val="SushiNormal"/>
-      </w:pPr>
-      <w:r>
-        <w:t xml:space="preserve">    Red: 21</w:t>
-      </w:r>
-    </w:p>
-    <w:p>
-      <w:pPr>
-        <w:pStyle w:val="SushiNormal"/>
-      </w:pPr>
-      <w:r>
-        <w:t xml:space="preserve">    Green: 19</w:t>
-      </w:r>
-    </w:p>
-    <w:p>
-      <w:pPr>
-        <w:pStyle w:val="SushiNormal"/>
-      </w:pPr>
-      <w:r>
-        <w:t xml:space="preserve">    Yellow: 24</w:t>
-      </w:r>
-    </w:p>
-    <w:p>
-      <w:pPr>
-        <w:pStyle w:val="SushiNormal"/>
-      </w:pPr>
-      <w:r>
-        <w:t xml:space="preserve">    Blue: 26</w:t>
+      <w:r>
+        <w:t xml:space="preserve">    Blue: 26   - GPIO - 7</w:t>
       </w:r>
     </w:p>
     <w:p>
@@ -352,6 +407,17 @@
       <w:r>
         <w:t>cratch programs have been provided to get you going.</w:t>
       </w:r>
+      <w:r>
+        <w:t xml:space="preserve"> These are located along with this document, and is also available in the Scratch </w:t>
+      </w:r>
+      <w:proofErr w:type="gramStart"/>
+      <w:r>
+        <w:t>members</w:t>
+      </w:r>
+      <w:proofErr w:type="gramEnd"/>
+      <w:r>
+        <w:t xml:space="preserve"> area.</w:t>
+      </w:r>
     </w:p>
     <w:p>
       <w:pPr>
@@ -375,7 +441,17 @@
           <w:sz w:val="20"/>
           <w:szCs w:val="20"/>
         </w:rPr>
-        <w:t>testLEDs.sb</w:t>
+        <w:t>PiDieGPIO</w:t>
+      </w:r>
+      <w:r>
+        <w:rPr>
+          <w:rFonts w:ascii="Lucida Console" w:eastAsiaTheme="minorEastAsia" w:hAnsi="Lucida Console" w:cs="Lucida Console"/>
+          <w:b/>
+          <w:color w:val="auto"/>
+          <w:sz w:val="20"/>
+          <w:szCs w:val="20"/>
+        </w:rPr>
+        <w:t>LEDs.sb</w:t>
       </w:r>
       <w:r>
         <w:rPr>
@@ -403,6 +479,15 @@
           <w:szCs w:val="20"/>
         </w:rPr>
         <w:t>Uses the number keys on keyboard to turn same number LED on and off</w:t>
+      </w:r>
+      <w:r>
+        <w:rPr>
+          <w:rFonts w:ascii="Lucida Console" w:eastAsiaTheme="minorEastAsia" w:hAnsi="Lucida Console" w:cs="Lucida Console"/>
+          <w:color w:val="auto"/>
+          <w:sz w:val="20"/>
+          <w:szCs w:val="20"/>
+        </w:rPr>
+        <w:t>. Updated for GPIO headers.</w:t>
       </w:r>
     </w:p>
     <w:p>
@@ -414,6 +499,7 @@
         <w:ind w:left="0"/>
         <w:rPr>
           <w:rFonts w:ascii="Lucida Console" w:eastAsiaTheme="minorEastAsia" w:hAnsi="Lucida Console" w:cs="Lucida Console"/>
+          <w:b/>
           <w:color w:val="auto"/>
           <w:sz w:val="20"/>
           <w:szCs w:val="20"/>
@@ -429,40 +515,12 @@
         <w:ind w:left="0"/>
         <w:rPr>
           <w:rFonts w:ascii="Lucida Console" w:eastAsiaTheme="minorEastAsia" w:hAnsi="Lucida Console" w:cs="Lucida Console"/>
-          <w:color w:val="auto"/>
-          <w:sz w:val="20"/>
-          <w:szCs w:val="20"/>
-        </w:rPr>
-      </w:pPr>
-      <w:r>
-        <w:rPr>
-          <w:rFonts w:ascii="Lucida Console" w:eastAsiaTheme="minorEastAsia" w:hAnsi="Lucida Console" w:cs="Lucida Console"/>
           <w:b/>
           <w:color w:val="auto"/>
           <w:sz w:val="20"/>
           <w:szCs w:val="20"/>
         </w:rPr>
-        <w:t>testButtons.sb</w:t>
-      </w:r>
-      <w:r>
-        <w:rPr>
-          <w:rFonts w:ascii="Lucida Console" w:eastAsiaTheme="minorEastAsia" w:hAnsi="Lucida Console" w:cs="Lucida Console"/>
-          <w:color w:val="auto"/>
-          <w:sz w:val="20"/>
-          <w:szCs w:val="20"/>
-        </w:rPr>
-        <w:t xml:space="preserve"> -</w:t>
-      </w:r>
-      <w:r>
-        <w:rPr>
-          <w:rFonts w:ascii="Lucida Console" w:eastAsiaTheme="minorEastAsia" w:hAnsi="Lucida Console" w:cs="Lucida Console"/>
-          <w:color w:val="auto"/>
-          <w:sz w:val="20"/>
-          <w:szCs w:val="20"/>
-        </w:rPr>
-        <w:tab/>
-        <w:t>Switches on the LED next to each button when the button is pressed</w:t>
-      </w:r>
+      </w:pPr>
     </w:p>
     <w:p>
       <w:pPr>
@@ -478,6 +536,54 @@
           <w:szCs w:val="20"/>
         </w:rPr>
       </w:pPr>
+      <w:r>
+        <w:rPr>
+          <w:rFonts w:ascii="Lucida Console" w:eastAsiaTheme="minorEastAsia" w:hAnsi="Lucida Console" w:cs="Lucida Console"/>
+          <w:b/>
+          <w:color w:val="auto"/>
+          <w:sz w:val="20"/>
+          <w:szCs w:val="20"/>
+        </w:rPr>
+        <w:t>PiDieGPIO</w:t>
+      </w:r>
+      <w:r>
+        <w:rPr>
+          <w:rFonts w:ascii="Lucida Console" w:eastAsiaTheme="minorEastAsia" w:hAnsi="Lucida Console" w:cs="Lucida Console"/>
+          <w:b/>
+          <w:color w:val="auto"/>
+          <w:sz w:val="20"/>
+          <w:szCs w:val="20"/>
+        </w:rPr>
+        <w:t>Buttons.sb</w:t>
+      </w:r>
+      <w:r>
+        <w:rPr>
+          <w:rFonts w:ascii="Lucida Console" w:eastAsiaTheme="minorEastAsia" w:hAnsi="Lucida Console" w:cs="Lucida Console"/>
+          <w:color w:val="auto"/>
+          <w:sz w:val="20"/>
+          <w:szCs w:val="20"/>
+        </w:rPr>
+        <w:t xml:space="preserve"> -</w:t>
+      </w:r>
+      <w:r>
+        <w:rPr>
+          <w:rFonts w:ascii="Lucida Console" w:eastAsiaTheme="minorEastAsia" w:hAnsi="Lucida Console" w:cs="Lucida Console"/>
+          <w:color w:val="auto"/>
+          <w:sz w:val="20"/>
+          <w:szCs w:val="20"/>
+        </w:rPr>
+        <w:tab/>
+        <w:t>Switches on the LED next to each button when the button is pressed</w:t>
+      </w:r>
+      <w:r>
+        <w:rPr>
+          <w:rFonts w:ascii="Lucida Console" w:eastAsiaTheme="minorEastAsia" w:hAnsi="Lucida Console" w:cs="Lucida Console"/>
+          <w:color w:val="auto"/>
+          <w:sz w:val="20"/>
+          <w:szCs w:val="20"/>
+        </w:rPr>
+        <w:t>. Updated for GPIO headers.</w:t>
+      </w:r>
     </w:p>
     <w:p>
       <w:pPr>
@@ -493,110 +599,221 @@
           <w:szCs w:val="20"/>
         </w:rPr>
       </w:pPr>
-      <w:r>
-        <w:rPr>
-          <w:rFonts w:ascii="Lucida Console" w:eastAsiaTheme="minorEastAsia" w:hAnsi="Lucida Console" w:cs="Lucida Console"/>
-          <w:b/>
-          <w:color w:val="auto"/>
-          <w:sz w:val="20"/>
-          <w:szCs w:val="20"/>
-        </w:rPr>
-        <w:t>Simon_SDM.sb</w:t>
-      </w:r>
-      <w:r>
-        <w:rPr>
-          <w:rFonts w:ascii="Lucida Console" w:eastAsiaTheme="minorEastAsia" w:hAnsi="Lucida Console" w:cs="Lucida Console"/>
-          <w:b/>
-          <w:color w:val="auto"/>
-          <w:sz w:val="20"/>
-          <w:szCs w:val="20"/>
-        </w:rPr>
-        <w:t xml:space="preserve"> - </w:t>
-      </w:r>
-      <w:r>
-        <w:rPr>
-          <w:rFonts w:ascii="Lucida Console" w:eastAsiaTheme="minorEastAsia" w:hAnsi="Lucida Console" w:cs="Lucida Console"/>
-          <w:color w:val="auto"/>
-          <w:sz w:val="20"/>
-          <w:szCs w:val="20"/>
-        </w:rPr>
-        <w:t>A complete Simon game: By Sjoerd Dirk Meijer - @fromScratchEd from http://scratch.mit.edu/projects/11939445/</w:t>
-      </w:r>
+    </w:p>
+    <w:p>
+      <w:pPr>
+        <w:autoSpaceDE w:val="0"/>
+        <w:autoSpaceDN w:val="0"/>
+        <w:adjustRightInd w:val="0"/>
+        <w:spacing w:line="240" w:lineRule="auto"/>
+        <w:ind w:left="0"/>
+        <w:rPr>
+          <w:rFonts w:ascii="Lucida Console" w:eastAsiaTheme="minorEastAsia" w:hAnsi="Lucida Console" w:cs="Lucida Console"/>
+          <w:color w:val="auto"/>
+          <w:sz w:val="20"/>
+          <w:szCs w:val="20"/>
+        </w:rPr>
+      </w:pPr>
     </w:p>
     <w:p>
       <w:pPr>
         <w:spacing w:after="160"/>
         <w:ind w:left="0"/>
         <w:rPr>
+          <w:rFonts w:ascii="Lucida Console" w:eastAsiaTheme="minorEastAsia" w:hAnsi="Lucida Console" w:cs="Lucida Console"/>
+          <w:color w:val="auto"/>
+          <w:sz w:val="20"/>
+          <w:szCs w:val="20"/>
+        </w:rPr>
+      </w:pPr>
+      <w:r>
+        <w:rPr>
+          <w:rFonts w:ascii="Lucida Console" w:eastAsiaTheme="minorEastAsia" w:hAnsi="Lucida Console" w:cs="Lucida Console"/>
+          <w:color w:val="auto"/>
+          <w:sz w:val="20"/>
+          <w:szCs w:val="20"/>
+        </w:rPr>
+        <w:br w:type="page"/>
+      </w:r>
+    </w:p>
+    <w:p>
+      <w:pPr>
+        <w:autoSpaceDE w:val="0"/>
+        <w:autoSpaceDN w:val="0"/>
+        <w:adjustRightInd w:val="0"/>
+        <w:spacing w:line="240" w:lineRule="auto"/>
+        <w:ind w:left="0"/>
+        <w:rPr>
+          <w:rFonts w:ascii="Lucida Console" w:eastAsiaTheme="minorEastAsia" w:hAnsi="Lucida Console" w:cs="Lucida Console"/>
+          <w:color w:val="auto"/>
+          <w:sz w:val="20"/>
+          <w:szCs w:val="20"/>
+        </w:rPr>
+      </w:pPr>
+      <w:bookmarkStart w:id="0" w:name="_GoBack"/>
+      <w:bookmarkEnd w:id="0"/>
+    </w:p>
+    <w:p>
+      <w:pPr>
+        <w:autoSpaceDE w:val="0"/>
+        <w:autoSpaceDN w:val="0"/>
+        <w:adjustRightInd w:val="0"/>
+        <w:spacing w:line="240" w:lineRule="auto"/>
+        <w:ind w:left="0"/>
+        <w:rPr>
+          <w:rFonts w:ascii="Lucida Console" w:eastAsiaTheme="minorEastAsia" w:hAnsi="Lucida Console" w:cs="Lucida Console"/>
+          <w:color w:val="auto"/>
+          <w:sz w:val="20"/>
+          <w:szCs w:val="20"/>
+        </w:rPr>
+      </w:pPr>
+    </w:p>
+    <w:p>
+      <w:pPr>
+        <w:autoSpaceDE w:val="0"/>
+        <w:autoSpaceDN w:val="0"/>
+        <w:adjustRightInd w:val="0"/>
+        <w:spacing w:line="240" w:lineRule="auto"/>
+        <w:ind w:left="-284"/>
+        <w:rPr>
+          <w:rFonts w:ascii="Lucida Console" w:eastAsiaTheme="minorEastAsia" w:hAnsi="Lucida Console" w:cs="Lucida Console"/>
+          <w:color w:val="auto"/>
+          <w:sz w:val="20"/>
+          <w:szCs w:val="20"/>
+        </w:rPr>
+      </w:pPr>
+      <w:r>
+        <w:rPr>
+          <w:rStyle w:val="SushiSectionNumber"/>
+        </w:rPr>
+        <w:t>5</w:t>
+      </w:r>
+      <w:r>
+        <w:t xml:space="preserve"> </w:t>
+      </w:r>
+      <w:r>
+        <w:rPr>
           <w:color w:val="58595B"/>
         </w:rPr>
-      </w:pPr>
-    </w:p>
-    <w:p>
-      <w:pPr>
-        <w:spacing w:after="160"/>
+        <w:t>A</w:t>
+      </w:r>
+      <w:r>
+        <w:rPr>
+          <w:color w:val="58595B"/>
+        </w:rPr>
+        <w:t>re you up for a challenge? - A</w:t>
+      </w:r>
+      <w:r>
+        <w:rPr>
+          <w:color w:val="58595B"/>
+        </w:rPr>
+        <w:t xml:space="preserve"> sample Scratch Simon Says program is available but this needs updating</w:t>
+      </w:r>
+      <w:r>
+        <w:rPr>
+          <w:color w:val="58595B"/>
+        </w:rPr>
+        <w:t xml:space="preserve"> to the latest GPIO pin outs. Take this program and update it, or better still come up with your own!</w:t>
+      </w:r>
+    </w:p>
+    <w:p>
+      <w:pPr>
+        <w:autoSpaceDE w:val="0"/>
+        <w:autoSpaceDN w:val="0"/>
+        <w:adjustRightInd w:val="0"/>
+        <w:spacing w:line="240" w:lineRule="auto"/>
         <w:ind w:left="0"/>
-      </w:pPr>
-    </w:p>
-    <w:p>
-      <w:pPr>
-        <w:spacing w:after="160"/>
+        <w:rPr>
+          <w:rFonts w:ascii="Lucida Console" w:eastAsiaTheme="minorEastAsia" w:hAnsi="Lucida Console" w:cs="Lucida Console"/>
+          <w:color w:val="auto"/>
+          <w:sz w:val="20"/>
+          <w:szCs w:val="20"/>
+        </w:rPr>
+      </w:pPr>
+    </w:p>
+    <w:p>
+      <w:pPr>
+        <w:autoSpaceDE w:val="0"/>
+        <w:autoSpaceDN w:val="0"/>
+        <w:adjustRightInd w:val="0"/>
+        <w:spacing w:line="240" w:lineRule="auto"/>
         <w:ind w:left="0"/>
         <w:rPr>
-          <w:color w:val="58595B"/>
-        </w:rPr>
-      </w:pPr>
-    </w:p>
-    <w:p>
-      <w:pPr>
-        <w:spacing w:after="160"/>
-        <w:ind w:left="0"/>
-        <w:rPr>
-          <w:color w:val="58595B"/>
-        </w:rPr>
-      </w:pPr>
-    </w:p>
-    <w:p>
-      <w:pPr>
-        <w:pStyle w:val="SushiNormal"/>
-        <w:ind w:left="-288"/>
-      </w:pPr>
-      <w:r>
-        <w:lastRenderedPageBreak/>
-        <w:t>Note: if you are using the latest Jessy release of Scratch, the same programs will need to be updated for the new GPIO functions. Who fancies a challenge!</w:t>
-      </w:r>
-    </w:p>
-    <w:p>
-      <w:pPr>
-        <w:pStyle w:val="SushiNormal"/>
-        <w:ind w:left="-288"/>
-      </w:pPr>
-    </w:p>
-    <w:p>
-      <w:pPr>
-        <w:pStyle w:val="SushiNormal"/>
-        <w:ind w:left="-288"/>
-      </w:pPr>
-      <w:r>
-        <w:t xml:space="preserve">More information </w:t>
-      </w:r>
-      <w:r>
-        <w:t>can be found at the following sites:</w:t>
-      </w:r>
-    </w:p>
-    <w:p>
-      <w:pPr>
-        <w:pStyle w:val="SushiNormal"/>
-        <w:ind w:left="-288"/>
-        <w:rPr>
-          <w:rStyle w:val="SushiSectionNumber"/>
-          <w:rFonts w:ascii="Lucida Console" w:eastAsiaTheme="minorEastAsia" w:hAnsi="Lucida Console" w:cs="Lucida Console"/>
-          <w:color w:val="auto"/>
-          <w:sz w:val="20"/>
-          <w:szCs w:val="20"/>
-          <w:shd w:val="clear" w:color="auto" w:fill="auto"/>
-        </w:rPr>
-      </w:pPr>
+          <w:rFonts w:ascii="Lucida Console" w:eastAsiaTheme="minorEastAsia" w:hAnsi="Lucida Console" w:cs="Lucida Console"/>
+          <w:color w:val="auto"/>
+          <w:sz w:val="20"/>
+          <w:szCs w:val="20"/>
+        </w:rPr>
+      </w:pPr>
+      <w:r>
+        <w:rPr>
+          <w:rFonts w:ascii="Lucida Console" w:eastAsiaTheme="minorEastAsia" w:hAnsi="Lucida Console" w:cs="Lucida Console"/>
+          <w:b/>
+          <w:color w:val="auto"/>
+          <w:sz w:val="20"/>
+          <w:szCs w:val="20"/>
+        </w:rPr>
+        <w:t>Simon_SDM.sb</w:t>
+      </w:r>
+      <w:r>
+        <w:rPr>
+          <w:rFonts w:ascii="Lucida Console" w:eastAsiaTheme="minorEastAsia" w:hAnsi="Lucida Console" w:cs="Lucida Console"/>
+          <w:b/>
+          <w:color w:val="auto"/>
+          <w:sz w:val="20"/>
+          <w:szCs w:val="20"/>
+        </w:rPr>
+        <w:t xml:space="preserve"> - </w:t>
+      </w:r>
+      <w:r>
+        <w:rPr>
+          <w:rFonts w:ascii="Lucida Console" w:eastAsiaTheme="minorEastAsia" w:hAnsi="Lucida Console" w:cs="Lucida Console"/>
+          <w:color w:val="auto"/>
+          <w:sz w:val="20"/>
+          <w:szCs w:val="20"/>
+        </w:rPr>
+        <w:t xml:space="preserve">A complete Simon game: By </w:t>
+      </w:r>
+      <w:proofErr w:type="spellStart"/>
+      <w:r>
+        <w:rPr>
+          <w:rFonts w:ascii="Lucida Console" w:eastAsiaTheme="minorEastAsia" w:hAnsi="Lucida Console" w:cs="Lucida Console"/>
+          <w:color w:val="auto"/>
+          <w:sz w:val="20"/>
+          <w:szCs w:val="20"/>
+        </w:rPr>
+        <w:t>Sjoerd</w:t>
+      </w:r>
+      <w:proofErr w:type="spellEnd"/>
+      <w:r>
+        <w:rPr>
+          <w:rFonts w:ascii="Lucida Console" w:eastAsiaTheme="minorEastAsia" w:hAnsi="Lucida Console" w:cs="Lucida Console"/>
+          <w:color w:val="auto"/>
+          <w:sz w:val="20"/>
+          <w:szCs w:val="20"/>
+        </w:rPr>
+        <w:t xml:space="preserve"> Dirk Meijer - @</w:t>
+      </w:r>
+      <w:proofErr w:type="spellStart"/>
+      <w:r>
+        <w:rPr>
+          <w:rFonts w:ascii="Lucida Console" w:eastAsiaTheme="minorEastAsia" w:hAnsi="Lucida Console" w:cs="Lucida Console"/>
+          <w:color w:val="auto"/>
+          <w:sz w:val="20"/>
+          <w:szCs w:val="20"/>
+        </w:rPr>
+        <w:t>fromScratchEd</w:t>
+      </w:r>
+      <w:proofErr w:type="spellEnd"/>
+      <w:r>
+        <w:rPr>
+          <w:rFonts w:ascii="Lucida Console" w:eastAsiaTheme="minorEastAsia" w:hAnsi="Lucida Console" w:cs="Lucida Console"/>
+          <w:color w:val="auto"/>
+          <w:sz w:val="20"/>
+          <w:szCs w:val="20"/>
+        </w:rPr>
+        <w:t xml:space="preserve"> from </w:t>
+      </w:r>
       <w:hyperlink r:id="rId10" w:history="1">
         <w:r>
           <w:rPr>
@@ -608,11 +825,100 @@
           <w:t>http://scratch.mit.edu/projects/11939445/</w:t>
         </w:r>
       </w:hyperlink>
+      <w:r>
+        <w:rPr>
+          <w:rFonts w:ascii="Lucida Console" w:eastAsiaTheme="minorEastAsia" w:hAnsi="Lucida Console" w:cs="Lucida Console"/>
+          <w:color w:val="auto"/>
+          <w:sz w:val="20"/>
+          <w:szCs w:val="20"/>
+        </w:rPr>
+        <w:t xml:space="preserve"> (</w:t>
+      </w:r>
+      <w:r>
+        <w:rPr>
+          <w:rFonts w:ascii="Lucida Console" w:eastAsiaTheme="minorEastAsia" w:hAnsi="Lucida Console" w:cs="Lucida Console"/>
+          <w:color w:val="auto"/>
+          <w:sz w:val="20"/>
+          <w:szCs w:val="20"/>
+        </w:rPr>
+        <w:t xml:space="preserve">still </w:t>
+      </w:r>
+      <w:r>
+        <w:rPr>
+          <w:rFonts w:ascii="Lucida Console" w:eastAsiaTheme="minorEastAsia" w:hAnsi="Lucida Console" w:cs="Lucida Console"/>
+          <w:color w:val="auto"/>
+          <w:sz w:val="20"/>
+          <w:szCs w:val="20"/>
+        </w:rPr>
+        <w:t xml:space="preserve">using </w:t>
+      </w:r>
+      <w:proofErr w:type="spellStart"/>
+      <w:r>
+        <w:rPr>
+          <w:rFonts w:ascii="Lucida Console" w:eastAsiaTheme="minorEastAsia" w:hAnsi="Lucida Console" w:cs="Lucida Console"/>
+          <w:color w:val="auto"/>
+          <w:sz w:val="20"/>
+          <w:szCs w:val="20"/>
+        </w:rPr>
+        <w:t>Cymplecy</w:t>
+      </w:r>
+      <w:proofErr w:type="spellEnd"/>
+      <w:r>
+        <w:rPr>
+          <w:rFonts w:ascii="Lucida Console" w:eastAsiaTheme="minorEastAsia" w:hAnsi="Lucida Console" w:cs="Lucida Console"/>
+          <w:color w:val="auto"/>
+          <w:sz w:val="20"/>
+          <w:szCs w:val="20"/>
+        </w:rPr>
+        <w:t xml:space="preserve"> GPIO</w:t>
+      </w:r>
+      <w:r>
+        <w:rPr>
+          <w:rFonts w:ascii="Lucida Console" w:eastAsiaTheme="minorEastAsia" w:hAnsi="Lucida Console" w:cs="Lucida Console"/>
+          <w:color w:val="auto"/>
+          <w:sz w:val="20"/>
+          <w:szCs w:val="20"/>
+        </w:rPr>
+        <w:t xml:space="preserve"> conventions</w:t>
+      </w:r>
+      <w:r>
+        <w:rPr>
+          <w:rFonts w:ascii="Lucida Console" w:eastAsiaTheme="minorEastAsia" w:hAnsi="Lucida Console" w:cs="Lucida Console"/>
+          <w:color w:val="auto"/>
+          <w:sz w:val="20"/>
+          <w:szCs w:val="20"/>
+        </w:rPr>
+        <w:t>)</w:t>
+      </w:r>
+    </w:p>
+    <w:p>
+      <w:pPr>
+        <w:spacing w:after="160"/>
+        <w:ind w:left="0"/>
+      </w:pPr>
     </w:p>
     <w:p>
       <w:pPr>
         <w:pStyle w:val="SushiNormal"/>
         <w:ind w:left="-288"/>
+      </w:pPr>
+    </w:p>
+    <w:p>
+      <w:pPr>
+        <w:pStyle w:val="SushiNormal"/>
+        <w:ind w:left="-288"/>
+      </w:pPr>
+      <w:r>
+        <w:t xml:space="preserve">More information </w:t>
+      </w:r>
+      <w:r>
+        <w:t>can be found at the following sites:</w:t>
+      </w:r>
+    </w:p>
+    <w:p>
+      <w:pPr>
+        <w:pStyle w:val="SushiNormal"/>
+        <w:ind w:left="-288"/>
         <w:rPr>
           <w:rStyle w:val="SushiSectionNumber"/>
           <w:rFonts w:ascii="Lucida Console" w:eastAsiaTheme="minorEastAsia" w:hAnsi="Lucida Console" w:cs="Lucida Console"/>
@@ -623,6 +929,31 @@
         </w:rPr>
       </w:pPr>
       <w:hyperlink r:id="rId11" w:history="1">
+        <w:r>
+          <w:rPr>
+            <w:rStyle w:val="Hyperlink"/>
+            <w:rFonts w:ascii="Lucida Console" w:eastAsiaTheme="minorEastAsia" w:hAnsi="Lucida Console" w:cs="Lucida Console"/>
+            <w:sz w:val="20"/>
+            <w:szCs w:val="20"/>
+          </w:rPr>
+          <w:t>http://scratch.mit.edu/projects/11939445/</w:t>
+        </w:r>
+      </w:hyperlink>
+    </w:p>
+    <w:p>
+      <w:pPr>
+        <w:pStyle w:val="SushiNormal"/>
+        <w:ind w:left="-288"/>
+        <w:rPr>
+          <w:rStyle w:val="SushiSectionNumber"/>
+          <w:rFonts w:ascii="Lucida Console" w:eastAsiaTheme="minorEastAsia" w:hAnsi="Lucida Console" w:cs="Lucida Console"/>
+          <w:color w:val="auto"/>
+          <w:sz w:val="20"/>
+          <w:szCs w:val="20"/>
+          <w:shd w:val="clear" w:color="auto" w:fill="auto"/>
+        </w:rPr>
+      </w:pPr>
+      <w:hyperlink r:id="rId12" w:history="1">
         <w:r>
           <w:rPr>
             <w:rStyle w:val="Hyperlink"/>
@@ -691,8 +1022,8 @@
       </w:pPr>
     </w:p>
     <w:sectPr>
-      <w:headerReference w:type="default" r:id="rId12"/>
-      <w:footerReference w:type="default" r:id="rId13"/>
+      <w:headerReference w:type="default" r:id="rId13"/>
+      <w:footerReference w:type="default" r:id="rId14"/>
       <w:pgSz w:w="11906" w:h="16838"/>
       <w:pgMar w:top="1440" w:right="1440" w:bottom="1027" w:left="1440" w:header="720" w:footer="0" w:gutter="0"/>
       <w:cols w:space="720"/>
@@ -2124,8 +2455,13 @@
                             <w:pStyle w:val="SushiHeaderTextBold"/>
                           </w:pPr>
                           <w:r>
-                            <w:t>I’m Learning</w:t>
+                            <w:t xml:space="preserve">I’m </w:t>
                           </w:r>
+                          <w:proofErr w:type="gramStart"/>
+                          <w:r>
+                            <w:t>Learning</w:t>
+                          </w:r>
+                          <w:proofErr w:type="gramEnd"/>
                           <w:r>
                             <w:t xml:space="preserve"> about</w:t>
                           </w:r>
@@ -3475,7 +3811,7 @@
 </file>
 
 <file path=customXml/itemProps1.xml><?xml version="1.0" encoding="utf-8"?>
-<ds:datastoreItem xmlns:ds="http://schemas.openxmlformats.org/officeDocument/2006/customXml" ds:itemID="{7D1F5398-715E-404E-800B-F1748459A08A}">
+<ds:datastoreItem xmlns:ds="http://schemas.openxmlformats.org/officeDocument/2006/customXml" ds:itemID="{1D271831-8321-436E-8784-DC1FF137F09A}">
   <ds:schemaRefs>
     <ds:schemaRef ds:uri="http://schemas.openxmlformats.org/officeDocument/2006/bibliography"/>
   </ds:schemaRefs>

</xml_diff>